<commit_message>
Update My Teaching Philosophy Statement.docx
</commit_message>
<xml_diff>
--- a/pdf/My Teaching Philosophy Statement.docx
+++ b/pdf/My Teaching Philosophy Statement.docx
@@ -239,7 +239,25 @@
           <w:sz w:val="20"/>
           <w:szCs w:val="20"/>
         </w:rPr>
-        <w:t xml:space="preserve"> financial stress during my childhood, which further </w:t>
+        <w:t xml:space="preserve"> financial stress during my </w:t>
+      </w:r>
+      <w:r>
+        <w:rPr>
+          <w:rFonts w:ascii="Trebuchet MS" w:hAnsi="Trebuchet MS" w:cs="Times New Roman"/>
+          <w:bCs/>
+          <w:sz w:val="20"/>
+          <w:szCs w:val="20"/>
+        </w:rPr>
+        <w:t>teenager years</w:t>
+      </w:r>
+      <w:r>
+        <w:rPr>
+          <w:rFonts w:ascii="Trebuchet MS" w:hAnsi="Trebuchet MS" w:cs="Times New Roman"/>
+          <w:bCs/>
+          <w:sz w:val="20"/>
+          <w:szCs w:val="20"/>
+        </w:rPr>
+        <w:t xml:space="preserve">, which further </w:t>
       </w:r>
       <w:r>
         <w:rPr>
@@ -671,16 +689,25 @@
           <w:sz w:val="20"/>
           <w:szCs w:val="20"/>
         </w:rPr>
-        <w:t>their student</w:t>
-      </w:r>
-      <w:r>
-        <w:rPr>
-          <w:rFonts w:ascii="Trebuchet MS" w:hAnsi="Trebuchet MS" w:cs="Times New Roman"/>
-          <w:bCs/>
-          <w:sz w:val="20"/>
-          <w:szCs w:val="20"/>
-        </w:rPr>
-        <w:t>s’ futures</w:t>
+        <w:t>my</w:t>
+      </w:r>
+      <w:r>
+        <w:rPr>
+          <w:rFonts w:ascii="Trebuchet MS" w:hAnsi="Trebuchet MS" w:cs="Times New Roman"/>
+          <w:bCs/>
+          <w:sz w:val="20"/>
+          <w:szCs w:val="20"/>
+        </w:rPr>
+        <w:t xml:space="preserve"> </w:t>
+      </w:r>
+      <w:r>
+        <w:rPr>
+          <w:rFonts w:ascii="Trebuchet MS" w:hAnsi="Trebuchet MS" w:cs="Times New Roman"/>
+          <w:bCs/>
+          <w:sz w:val="20"/>
+          <w:szCs w:val="20"/>
+        </w:rPr>
+        <w:t>future</w:t>
       </w:r>
       <w:r>
         <w:rPr>
@@ -923,34 +950,25 @@
           <w:sz w:val="20"/>
           <w:szCs w:val="20"/>
         </w:rPr>
-        <w:t xml:space="preserve"> stud</w:t>
-      </w:r>
-      <w:r>
-        <w:rPr>
-          <w:rFonts w:ascii="Trebuchet MS" w:hAnsi="Trebuchet MS" w:cs="Times New Roman"/>
-          <w:bCs/>
-          <w:sz w:val="20"/>
-          <w:szCs w:val="20"/>
-        </w:rPr>
-        <w:t>ied</w:t>
-      </w:r>
-      <w:r>
-        <w:rPr>
-          <w:rFonts w:ascii="Trebuchet MS" w:hAnsi="Trebuchet MS" w:cs="Times New Roman"/>
-          <w:bCs/>
-          <w:sz w:val="20"/>
-          <w:szCs w:val="20"/>
-        </w:rPr>
-        <w:t xml:space="preserve"> </w:t>
-      </w:r>
-      <w:r>
-        <w:rPr>
-          <w:rFonts w:ascii="Trebuchet MS" w:hAnsi="Trebuchet MS" w:cs="Times New Roman"/>
-          <w:bCs/>
-          <w:sz w:val="20"/>
-          <w:szCs w:val="20"/>
-        </w:rPr>
-        <w:t>with a higher level of motivation</w:t>
+        <w:t xml:space="preserve"> </w:t>
+      </w:r>
+      <w:r>
+        <w:rPr>
+          <w:rFonts w:ascii="Trebuchet MS" w:hAnsi="Trebuchet MS" w:cs="Times New Roman"/>
+          <w:bCs/>
+          <w:sz w:val="20"/>
+          <w:szCs w:val="20"/>
+        </w:rPr>
+        <w:t xml:space="preserve">gained </w:t>
+      </w:r>
+      <w:r>
+        <w:rPr>
+          <w:rFonts w:ascii="Trebuchet MS" w:hAnsi="Trebuchet MS" w:cs="Times New Roman"/>
+          <w:bCs/>
+          <w:sz w:val="20"/>
+          <w:szCs w:val="20"/>
+        </w:rPr>
+        <w:t>a higher level of motivation</w:t>
       </w:r>
       <w:r>
         <w:rPr>
@@ -1004,7 +1022,25 @@
           <w:sz w:val="20"/>
           <w:szCs w:val="20"/>
         </w:rPr>
-        <w:t xml:space="preserve"> my high school national exam</w:t>
+        <w:t xml:space="preserve"> my </w:t>
+      </w:r>
+      <w:r>
+        <w:rPr>
+          <w:rFonts w:ascii="Trebuchet MS" w:hAnsi="Trebuchet MS" w:cs="Times New Roman"/>
+          <w:bCs/>
+          <w:sz w:val="20"/>
+          <w:szCs w:val="20"/>
+        </w:rPr>
+        <w:t>secondary</w:t>
+      </w:r>
+      <w:r>
+        <w:rPr>
+          <w:rFonts w:ascii="Trebuchet MS" w:hAnsi="Trebuchet MS" w:cs="Times New Roman"/>
+          <w:bCs/>
+          <w:sz w:val="20"/>
+          <w:szCs w:val="20"/>
+        </w:rPr>
+        <w:t xml:space="preserve"> school national exam</w:t>
       </w:r>
       <w:r>
         <w:rPr>
@@ -1481,7 +1517,187 @@
           <w:sz w:val="20"/>
           <w:szCs w:val="20"/>
         </w:rPr>
-        <w:t xml:space="preserve">. Just like </w:t>
+        <w:t xml:space="preserve">, and </w:t>
+      </w:r>
+      <w:r>
+        <w:rPr>
+          <w:rFonts w:ascii="Trebuchet MS" w:hAnsi="Trebuchet MS" w:cs="Times New Roman"/>
+          <w:bCs/>
+          <w:sz w:val="20"/>
+          <w:szCs w:val="20"/>
+        </w:rPr>
+        <w:t>I</w:t>
+      </w:r>
+      <w:r>
+        <w:rPr>
+          <w:rFonts w:ascii="Trebuchet MS" w:hAnsi="Trebuchet MS" w:cs="Times New Roman"/>
+          <w:bCs/>
+          <w:sz w:val="20"/>
+          <w:szCs w:val="20"/>
+        </w:rPr>
+        <w:t xml:space="preserve"> also </w:t>
+      </w:r>
+      <w:r>
+        <w:rPr>
+          <w:rFonts w:ascii="Trebuchet MS" w:hAnsi="Trebuchet MS" w:cs="Times New Roman"/>
+          <w:bCs/>
+          <w:sz w:val="20"/>
+          <w:szCs w:val="20"/>
+        </w:rPr>
+        <w:t>aspire</w:t>
+      </w:r>
+      <w:r>
+        <w:rPr>
+          <w:rFonts w:ascii="Trebuchet MS" w:hAnsi="Trebuchet MS" w:cs="Times New Roman"/>
+          <w:bCs/>
+          <w:sz w:val="20"/>
+          <w:szCs w:val="20"/>
+        </w:rPr>
+        <w:t xml:space="preserve"> to </w:t>
+      </w:r>
+      <w:r>
+        <w:rPr>
+          <w:rFonts w:ascii="Trebuchet MS" w:hAnsi="Trebuchet MS" w:cs="Times New Roman"/>
+          <w:bCs/>
+          <w:sz w:val="20"/>
+          <w:szCs w:val="20"/>
+        </w:rPr>
+        <w:t xml:space="preserve">be </w:t>
+      </w:r>
+      <w:r>
+        <w:rPr>
+          <w:rFonts w:ascii="Trebuchet MS" w:hAnsi="Trebuchet MS" w:cs="Times New Roman"/>
+          <w:bCs/>
+          <w:sz w:val="20"/>
+          <w:szCs w:val="20"/>
+        </w:rPr>
+        <w:t xml:space="preserve">a candle </w:t>
+      </w:r>
+      <w:r>
+        <w:rPr>
+          <w:rFonts w:ascii="Trebuchet MS" w:hAnsi="Trebuchet MS" w:cs="Times New Roman"/>
+          <w:bCs/>
+          <w:sz w:val="20"/>
+          <w:szCs w:val="20"/>
+        </w:rPr>
+        <w:t>that</w:t>
+      </w:r>
+      <w:r>
+        <w:rPr>
+          <w:rFonts w:ascii="Trebuchet MS" w:hAnsi="Trebuchet MS" w:cs="Times New Roman"/>
+          <w:bCs/>
+          <w:sz w:val="20"/>
+          <w:szCs w:val="20"/>
+        </w:rPr>
+        <w:t xml:space="preserve"> </w:t>
+      </w:r>
+      <w:r>
+        <w:rPr>
+          <w:rFonts w:ascii="Trebuchet MS" w:hAnsi="Trebuchet MS" w:cs="Times New Roman"/>
+          <w:bCs/>
+          <w:sz w:val="20"/>
+          <w:szCs w:val="20"/>
+        </w:rPr>
+        <w:t>w</w:t>
+      </w:r>
+      <w:r>
+        <w:rPr>
+          <w:rFonts w:ascii="Trebuchet MS" w:hAnsi="Trebuchet MS" w:cs="Times New Roman"/>
+          <w:bCs/>
+          <w:sz w:val="20"/>
+          <w:szCs w:val="20"/>
+        </w:rPr>
+        <w:t>ill</w:t>
+      </w:r>
+      <w:r>
+        <w:rPr>
+          <w:rFonts w:ascii="Trebuchet MS" w:hAnsi="Trebuchet MS" w:cs="Times New Roman"/>
+          <w:bCs/>
+          <w:sz w:val="20"/>
+          <w:szCs w:val="20"/>
+        </w:rPr>
+        <w:t xml:space="preserve"> </w:t>
+      </w:r>
+      <w:r>
+        <w:rPr>
+          <w:rFonts w:ascii="Trebuchet MS" w:hAnsi="Trebuchet MS" w:cs="Times New Roman"/>
+          <w:bCs/>
+          <w:sz w:val="20"/>
+          <w:szCs w:val="20"/>
+        </w:rPr>
+        <w:t>light up</w:t>
+      </w:r>
+      <w:r>
+        <w:rPr>
+          <w:rFonts w:ascii="Trebuchet MS" w:hAnsi="Trebuchet MS" w:cs="Times New Roman"/>
+          <w:bCs/>
+          <w:sz w:val="20"/>
+          <w:szCs w:val="20"/>
+        </w:rPr>
+        <w:t xml:space="preserve"> </w:t>
+      </w:r>
+      <w:r>
+        <w:rPr>
+          <w:rFonts w:ascii="Trebuchet MS" w:hAnsi="Trebuchet MS" w:cs="Times New Roman"/>
+          <w:bCs/>
+          <w:sz w:val="20"/>
+          <w:szCs w:val="20"/>
+        </w:rPr>
+        <w:t>more</w:t>
+      </w:r>
+      <w:r>
+        <w:rPr>
+          <w:rFonts w:ascii="Trebuchet MS" w:hAnsi="Trebuchet MS" w:cs="Times New Roman"/>
+          <w:bCs/>
+          <w:sz w:val="20"/>
+          <w:szCs w:val="20"/>
+        </w:rPr>
+        <w:t xml:space="preserve"> </w:t>
+      </w:r>
+      <w:r>
+        <w:rPr>
+          <w:rFonts w:ascii="Trebuchet MS" w:hAnsi="Trebuchet MS" w:cs="Times New Roman"/>
+          <w:bCs/>
+          <w:sz w:val="20"/>
+          <w:szCs w:val="20"/>
+        </w:rPr>
+        <w:t>people</w:t>
+      </w:r>
+      <w:r>
+        <w:rPr>
+          <w:rFonts w:ascii="Trebuchet MS" w:hAnsi="Trebuchet MS" w:cs="Times New Roman"/>
+          <w:bCs/>
+          <w:sz w:val="20"/>
+          <w:szCs w:val="20"/>
+        </w:rPr>
+        <w:t xml:space="preserve"> under the positive influence of</w:t>
+      </w:r>
+      <w:r>
+        <w:rPr>
+          <w:rFonts w:ascii="Trebuchet MS" w:hAnsi="Trebuchet MS" w:cs="Times New Roman"/>
+          <w:bCs/>
+          <w:sz w:val="20"/>
+          <w:szCs w:val="20"/>
+        </w:rPr>
+        <w:t xml:space="preserve"> educatio</w:t>
+      </w:r>
+      <w:r>
+        <w:rPr>
+          <w:rFonts w:ascii="Trebuchet MS" w:hAnsi="Trebuchet MS" w:cs="Times New Roman"/>
+          <w:bCs/>
+          <w:sz w:val="20"/>
+          <w:szCs w:val="20"/>
+        </w:rPr>
+        <w:t>n</w:t>
+      </w:r>
+      <w:r>
+        <w:rPr>
+          <w:rFonts w:ascii="Trebuchet MS" w:hAnsi="Trebuchet MS" w:cs="Times New Roman"/>
+          <w:bCs/>
+          <w:sz w:val="20"/>
+          <w:szCs w:val="20"/>
+        </w:rPr>
+        <w:t xml:space="preserve"> like </w:t>
       </w:r>
       <w:r>
         <w:rPr>
@@ -1499,187 +1715,7 @@
           <w:sz w:val="20"/>
           <w:szCs w:val="20"/>
         </w:rPr>
-        <w:t>transforme</w:t>
-      </w:r>
-      <w:r>
-        <w:rPr>
-          <w:rFonts w:ascii="Trebuchet MS" w:hAnsi="Trebuchet MS" w:cs="Times New Roman"/>
-          <w:bCs/>
-          <w:sz w:val="20"/>
-          <w:szCs w:val="20"/>
-        </w:rPr>
-        <w:t>d,</w:t>
-      </w:r>
-      <w:r>
-        <w:rPr>
-          <w:rFonts w:ascii="Trebuchet MS" w:hAnsi="Trebuchet MS" w:cs="Times New Roman"/>
-          <w:bCs/>
-          <w:sz w:val="20"/>
-          <w:szCs w:val="20"/>
-        </w:rPr>
-        <w:t xml:space="preserve"> I</w:t>
-      </w:r>
-      <w:r>
-        <w:rPr>
-          <w:rFonts w:ascii="Trebuchet MS" w:hAnsi="Trebuchet MS" w:cs="Times New Roman"/>
-          <w:bCs/>
-          <w:sz w:val="20"/>
-          <w:szCs w:val="20"/>
-        </w:rPr>
-        <w:t xml:space="preserve"> also </w:t>
-      </w:r>
-      <w:r>
-        <w:rPr>
-          <w:rFonts w:ascii="Trebuchet MS" w:hAnsi="Trebuchet MS" w:cs="Times New Roman"/>
-          <w:bCs/>
-          <w:sz w:val="20"/>
-          <w:szCs w:val="20"/>
-        </w:rPr>
-        <w:t>aspire</w:t>
-      </w:r>
-      <w:r>
-        <w:rPr>
-          <w:rFonts w:ascii="Trebuchet MS" w:hAnsi="Trebuchet MS" w:cs="Times New Roman"/>
-          <w:bCs/>
-          <w:sz w:val="20"/>
-          <w:szCs w:val="20"/>
-        </w:rPr>
-        <w:t xml:space="preserve"> to </w:t>
-      </w:r>
-      <w:r>
-        <w:rPr>
-          <w:rFonts w:ascii="Trebuchet MS" w:hAnsi="Trebuchet MS" w:cs="Times New Roman"/>
-          <w:bCs/>
-          <w:sz w:val="20"/>
-          <w:szCs w:val="20"/>
-        </w:rPr>
-        <w:t xml:space="preserve">be </w:t>
-      </w:r>
-      <w:r>
-        <w:rPr>
-          <w:rFonts w:ascii="Trebuchet MS" w:hAnsi="Trebuchet MS" w:cs="Times New Roman"/>
-          <w:bCs/>
-          <w:sz w:val="20"/>
-          <w:szCs w:val="20"/>
-        </w:rPr>
-        <w:t xml:space="preserve">a candle </w:t>
-      </w:r>
-      <w:r>
-        <w:rPr>
-          <w:rFonts w:ascii="Trebuchet MS" w:hAnsi="Trebuchet MS" w:cs="Times New Roman"/>
-          <w:bCs/>
-          <w:sz w:val="20"/>
-          <w:szCs w:val="20"/>
-        </w:rPr>
-        <w:t>that</w:t>
-      </w:r>
-      <w:r>
-        <w:rPr>
-          <w:rFonts w:ascii="Trebuchet MS" w:hAnsi="Trebuchet MS" w:cs="Times New Roman"/>
-          <w:bCs/>
-          <w:sz w:val="20"/>
-          <w:szCs w:val="20"/>
-        </w:rPr>
-        <w:t xml:space="preserve"> </w:t>
-      </w:r>
-      <w:r>
-        <w:rPr>
-          <w:rFonts w:ascii="Trebuchet MS" w:hAnsi="Trebuchet MS" w:cs="Times New Roman"/>
-          <w:bCs/>
-          <w:sz w:val="20"/>
-          <w:szCs w:val="20"/>
-        </w:rPr>
-        <w:t>w</w:t>
-      </w:r>
-      <w:r>
-        <w:rPr>
-          <w:rFonts w:ascii="Trebuchet MS" w:hAnsi="Trebuchet MS" w:cs="Times New Roman"/>
-          <w:bCs/>
-          <w:sz w:val="20"/>
-          <w:szCs w:val="20"/>
-        </w:rPr>
-        <w:t>ill</w:t>
-      </w:r>
-      <w:r>
-        <w:rPr>
-          <w:rFonts w:ascii="Trebuchet MS" w:hAnsi="Trebuchet MS" w:cs="Times New Roman"/>
-          <w:bCs/>
-          <w:sz w:val="20"/>
-          <w:szCs w:val="20"/>
-        </w:rPr>
-        <w:t xml:space="preserve"> </w:t>
-      </w:r>
-      <w:r>
-        <w:rPr>
-          <w:rFonts w:ascii="Trebuchet MS" w:hAnsi="Trebuchet MS" w:cs="Times New Roman"/>
-          <w:bCs/>
-          <w:sz w:val="20"/>
-          <w:szCs w:val="20"/>
-        </w:rPr>
-        <w:t>light up</w:t>
-      </w:r>
-      <w:r>
-        <w:rPr>
-          <w:rFonts w:ascii="Trebuchet MS" w:hAnsi="Trebuchet MS" w:cs="Times New Roman"/>
-          <w:bCs/>
-          <w:sz w:val="20"/>
-          <w:szCs w:val="20"/>
-        </w:rPr>
-        <w:t xml:space="preserve"> </w:t>
-      </w:r>
-      <w:r>
-        <w:rPr>
-          <w:rFonts w:ascii="Trebuchet MS" w:hAnsi="Trebuchet MS" w:cs="Times New Roman"/>
-          <w:bCs/>
-          <w:sz w:val="20"/>
-          <w:szCs w:val="20"/>
-        </w:rPr>
-        <w:t>more</w:t>
-      </w:r>
-      <w:r>
-        <w:rPr>
-          <w:rFonts w:ascii="Trebuchet MS" w:hAnsi="Trebuchet MS" w:cs="Times New Roman"/>
-          <w:bCs/>
-          <w:sz w:val="20"/>
-          <w:szCs w:val="20"/>
-        </w:rPr>
-        <w:t xml:space="preserve"> </w:t>
-      </w:r>
-      <w:r>
-        <w:rPr>
-          <w:rFonts w:ascii="Trebuchet MS" w:hAnsi="Trebuchet MS" w:cs="Times New Roman"/>
-          <w:bCs/>
-          <w:sz w:val="20"/>
-          <w:szCs w:val="20"/>
-        </w:rPr>
-        <w:t>people</w:t>
-      </w:r>
-      <w:r>
-        <w:rPr>
-          <w:rFonts w:ascii="Trebuchet MS" w:hAnsi="Trebuchet MS" w:cs="Times New Roman"/>
-          <w:bCs/>
-          <w:sz w:val="20"/>
-          <w:szCs w:val="20"/>
-        </w:rPr>
-        <w:t xml:space="preserve"> under the positive influence of</w:t>
-      </w:r>
-      <w:r>
-        <w:rPr>
-          <w:rFonts w:ascii="Trebuchet MS" w:hAnsi="Trebuchet MS" w:cs="Times New Roman"/>
-          <w:bCs/>
-          <w:sz w:val="20"/>
-          <w:szCs w:val="20"/>
-        </w:rPr>
-        <w:t xml:space="preserve"> educatio</w:t>
-      </w:r>
-      <w:r>
-        <w:rPr>
-          <w:rFonts w:ascii="Trebuchet MS" w:hAnsi="Trebuchet MS" w:cs="Times New Roman"/>
-          <w:bCs/>
-          <w:sz w:val="20"/>
-          <w:szCs w:val="20"/>
-        </w:rPr>
-        <w:t>n</w:t>
+        <w:t>transformed</w:t>
       </w:r>
       <w:r>
         <w:rPr>
@@ -1985,7 +2021,16 @@
           <w:sz w:val="20"/>
           <w:szCs w:val="20"/>
         </w:rPr>
-        <w:t xml:space="preserve"> people</w:t>
+        <w:t xml:space="preserve"> </w:t>
+      </w:r>
+      <w:r>
+        <w:rPr>
+          <w:rFonts w:ascii="Trebuchet MS" w:hAnsi="Trebuchet MS" w:cs="Times New Roman"/>
+          <w:bCs/>
+          <w:sz w:val="20"/>
+          <w:szCs w:val="20"/>
+        </w:rPr>
+        <w:t>my students</w:t>
       </w:r>
       <w:r>
         <w:rPr>
@@ -2192,77 +2237,47 @@
           <w:sz w:val="20"/>
           <w:szCs w:val="20"/>
         </w:rPr>
-        <w:t>, so</w:t>
-      </w:r>
-      <w:r>
-        <w:rPr>
-          <w:rFonts w:ascii="Trebuchet MS" w:hAnsi="Trebuchet MS" w:cs="Times New Roman"/>
-          <w:bCs/>
-          <w:kern w:val="56"/>
-          <w:sz w:val="20"/>
-          <w:szCs w:val="20"/>
-        </w:rPr>
-        <w:t xml:space="preserve"> </w:t>
-      </w:r>
-      <w:r>
-        <w:rPr>
-          <w:rFonts w:ascii="Trebuchet MS" w:hAnsi="Trebuchet MS" w:cs="Times New Roman"/>
-          <w:bCs/>
-          <w:kern w:val="56"/>
-          <w:sz w:val="20"/>
-          <w:szCs w:val="20"/>
-        </w:rPr>
-        <w:t xml:space="preserve">it is crucial to help students embrace </w:t>
-      </w:r>
-      <w:r>
-        <w:rPr>
-          <w:rFonts w:ascii="Trebuchet MS" w:hAnsi="Trebuchet MS" w:cs="Times New Roman"/>
-          <w:bCs/>
-          <w:kern w:val="56"/>
-          <w:sz w:val="20"/>
-          <w:szCs w:val="20"/>
-        </w:rPr>
-        <w:t xml:space="preserve">the </w:t>
-      </w:r>
-      <w:r>
-        <w:rPr>
-          <w:rFonts w:ascii="Trebuchet MS" w:hAnsi="Trebuchet MS" w:cs="Times New Roman"/>
-          <w:bCs/>
-          <w:kern w:val="56"/>
-          <w:sz w:val="20"/>
-          <w:szCs w:val="20"/>
-        </w:rPr>
-        <w:t xml:space="preserve">potential </w:t>
-      </w:r>
-      <w:r>
-        <w:rPr>
-          <w:rFonts w:ascii="Trebuchet MS" w:hAnsi="Trebuchet MS" w:cs="Times New Roman"/>
-          <w:bCs/>
-          <w:kern w:val="56"/>
-          <w:sz w:val="20"/>
-          <w:szCs w:val="20"/>
-        </w:rPr>
-        <w:t xml:space="preserve">difficulties </w:t>
-      </w:r>
-      <w:r>
-        <w:rPr>
-          <w:rFonts w:ascii="Trebuchet MS" w:hAnsi="Trebuchet MS" w:cs="Times New Roman"/>
-          <w:bCs/>
-          <w:kern w:val="56"/>
-          <w:sz w:val="20"/>
-          <w:szCs w:val="20"/>
-        </w:rPr>
-        <w:t>encounter</w:t>
-      </w:r>
-      <w:r>
-        <w:rPr>
-          <w:rFonts w:ascii="Trebuchet MS" w:hAnsi="Trebuchet MS" w:cs="Times New Roman"/>
-          <w:bCs/>
-          <w:kern w:val="56"/>
-          <w:sz w:val="20"/>
-          <w:szCs w:val="20"/>
-        </w:rPr>
-        <w:t>ed. F</w:t>
+        <w:t xml:space="preserve">, </w:t>
+      </w:r>
+      <w:r>
+        <w:rPr>
+          <w:rFonts w:ascii="Trebuchet MS" w:hAnsi="Trebuchet MS" w:cs="Times New Roman"/>
+          <w:bCs/>
+          <w:kern w:val="56"/>
+          <w:sz w:val="20"/>
+          <w:szCs w:val="20"/>
+        </w:rPr>
+        <w:t>so</w:t>
+      </w:r>
+      <w:r>
+        <w:rPr>
+          <w:rFonts w:ascii="Trebuchet MS" w:hAnsi="Trebuchet MS" w:cs="Times New Roman"/>
+          <w:bCs/>
+          <w:kern w:val="56"/>
+          <w:sz w:val="20"/>
+          <w:szCs w:val="20"/>
+        </w:rPr>
+        <w:t xml:space="preserve"> I believe </w:t>
+      </w:r>
+      <w:r>
+        <w:rPr>
+          <w:rFonts w:ascii="Trebuchet MS" w:hAnsi="Trebuchet MS" w:cs="Times New Roman"/>
+          <w:bCs/>
+          <w:kern w:val="56"/>
+          <w:sz w:val="20"/>
+          <w:szCs w:val="20"/>
+        </w:rPr>
+        <w:t>students need to be highly motivated</w:t>
+      </w:r>
+      <w:r>
+        <w:rPr>
+          <w:rFonts w:ascii="Trebuchet MS" w:hAnsi="Trebuchet MS" w:cs="Times New Roman"/>
+          <w:bCs/>
+          <w:kern w:val="56"/>
+          <w:sz w:val="20"/>
+          <w:szCs w:val="20"/>
+        </w:rPr>
+        <w:t>. F</w:t>
       </w:r>
       <w:r>
         <w:rPr>
@@ -2525,7 +2540,17 @@
           <w:sz w:val="20"/>
           <w:szCs w:val="20"/>
         </w:rPr>
-        <w:t xml:space="preserve">those </w:t>
+        <w:t>any potential</w:t>
+      </w:r>
+      <w:r>
+        <w:rPr>
+          <w:rFonts w:ascii="Trebuchet MS" w:hAnsi="Trebuchet MS" w:cs="Times New Roman"/>
+          <w:bCs/>
+          <w:kern w:val="56"/>
+          <w:sz w:val="20"/>
+          <w:szCs w:val="20"/>
+        </w:rPr>
+        <w:t xml:space="preserve"> </w:t>
       </w:r>
       <w:r>
         <w:rPr>
@@ -2545,7 +2570,27 @@
           <w:sz w:val="20"/>
           <w:szCs w:val="20"/>
         </w:rPr>
-        <w:t xml:space="preserve"> instead of </w:t>
+        <w:t xml:space="preserve"> </w:t>
+      </w:r>
+      <w:r>
+        <w:rPr>
+          <w:rFonts w:ascii="Trebuchet MS" w:hAnsi="Trebuchet MS" w:cs="Times New Roman"/>
+          <w:bCs/>
+          <w:kern w:val="56"/>
+          <w:sz w:val="20"/>
+          <w:szCs w:val="20"/>
+        </w:rPr>
+        <w:t xml:space="preserve">encountered </w:t>
+      </w:r>
+      <w:r>
+        <w:rPr>
+          <w:rFonts w:ascii="Trebuchet MS" w:hAnsi="Trebuchet MS" w:cs="Times New Roman"/>
+          <w:bCs/>
+          <w:kern w:val="56"/>
+          <w:sz w:val="20"/>
+          <w:szCs w:val="20"/>
+        </w:rPr>
+        <w:t xml:space="preserve">instead of </w:t>
       </w:r>
       <w:r>
         <w:rPr>
@@ -2855,7 +2900,7 @@
           <w:sz w:val="20"/>
           <w:szCs w:val="20"/>
         </w:rPr>
-        <w:t xml:space="preserve">ocial impacts of engineering studies </w:t>
+        <w:t xml:space="preserve">ocial impacts of engineering </w:t>
       </w:r>
       <w:r>
         <w:rPr>
@@ -3145,6 +3190,16 @@
           <w:sz w:val="20"/>
           <w:szCs w:val="20"/>
         </w:rPr>
+        <w:t xml:space="preserve">learn faster through </w:t>
+      </w:r>
+      <w:r>
+        <w:rPr>
+          <w:rFonts w:ascii="Trebuchet MS" w:hAnsi="Trebuchet MS" w:cs="Times New Roman"/>
+          <w:bCs/>
+          <w:kern w:val="56"/>
+          <w:sz w:val="20"/>
+          <w:szCs w:val="20"/>
+        </w:rPr>
         <w:t>identify</w:t>
       </w:r>
       <w:r>
@@ -3155,6 +3210,16 @@
           <w:sz w:val="20"/>
           <w:szCs w:val="20"/>
         </w:rPr>
+        <w:t>ing</w:t>
+      </w:r>
+      <w:r>
+        <w:rPr>
+          <w:rFonts w:ascii="Trebuchet MS" w:hAnsi="Trebuchet MS" w:cs="Times New Roman"/>
+          <w:bCs/>
+          <w:kern w:val="56"/>
+          <w:sz w:val="20"/>
+          <w:szCs w:val="20"/>
+        </w:rPr>
         <w:t xml:space="preserve"> </w:t>
       </w:r>
       <w:r>
@@ -3175,17 +3240,67 @@
           <w:sz w:val="20"/>
           <w:szCs w:val="20"/>
         </w:rPr>
-        <w:t xml:space="preserve">meaningful purposes to </w:t>
-      </w:r>
-      <w:r>
-        <w:rPr>
-          <w:rFonts w:ascii="Trebuchet MS" w:hAnsi="Trebuchet MS" w:cs="Times New Roman"/>
-          <w:bCs/>
-          <w:kern w:val="56"/>
-          <w:sz w:val="20"/>
-          <w:szCs w:val="20"/>
-        </w:rPr>
-        <w:t>learn engineering</w:t>
+        <w:t xml:space="preserve">meaningful purposes </w:t>
+      </w:r>
+      <w:r>
+        <w:rPr>
+          <w:rFonts w:ascii="Trebuchet MS" w:hAnsi="Trebuchet MS" w:cs="Times New Roman"/>
+          <w:bCs/>
+          <w:kern w:val="56"/>
+          <w:sz w:val="20"/>
+          <w:szCs w:val="20"/>
+        </w:rPr>
+        <w:t>of</w:t>
+      </w:r>
+      <w:r>
+        <w:rPr>
+          <w:rFonts w:ascii="Trebuchet MS" w:hAnsi="Trebuchet MS" w:cs="Times New Roman"/>
+          <w:bCs/>
+          <w:kern w:val="56"/>
+          <w:sz w:val="20"/>
+          <w:szCs w:val="20"/>
+        </w:rPr>
+        <w:t xml:space="preserve"> </w:t>
+      </w:r>
+      <w:r>
+        <w:rPr>
+          <w:rFonts w:ascii="Trebuchet MS" w:hAnsi="Trebuchet MS" w:cs="Times New Roman"/>
+          <w:bCs/>
+          <w:kern w:val="56"/>
+          <w:sz w:val="20"/>
+          <w:szCs w:val="20"/>
+        </w:rPr>
+        <w:t>engineering</w:t>
+      </w:r>
+      <w:r>
+        <w:rPr>
+          <w:rFonts w:ascii="Trebuchet MS" w:hAnsi="Trebuchet MS" w:cs="Times New Roman"/>
+          <w:bCs/>
+          <w:kern w:val="56"/>
+          <w:sz w:val="20"/>
+          <w:szCs w:val="20"/>
+        </w:rPr>
+        <w:t xml:space="preserve"> </w:t>
+      </w:r>
+      <w:r>
+        <w:rPr>
+          <w:rFonts w:ascii="Trebuchet MS" w:hAnsi="Trebuchet MS" w:cs="Times New Roman"/>
+          <w:bCs/>
+          <w:kern w:val="56"/>
+          <w:sz w:val="20"/>
+          <w:szCs w:val="20"/>
+        </w:rPr>
+        <w:t>learn</w:t>
+      </w:r>
+      <w:r>
+        <w:rPr>
+          <w:rFonts w:ascii="Trebuchet MS" w:hAnsi="Trebuchet MS" w:cs="Times New Roman"/>
+          <w:bCs/>
+          <w:kern w:val="56"/>
+          <w:sz w:val="20"/>
+          <w:szCs w:val="20"/>
+        </w:rPr>
+        <w:t>ing</w:t>
       </w:r>
       <w:r>
         <w:rPr>
@@ -3268,16 +3383,25 @@
           <w:sz w:val="20"/>
           <w:szCs w:val="20"/>
         </w:rPr>
-        <w:t xml:space="preserve"> for me</w:t>
-      </w:r>
-      <w:r>
-        <w:rPr>
-          <w:rFonts w:ascii="Trebuchet MS" w:hAnsi="Trebuchet MS" w:cs="Times New Roman"/>
-          <w:bCs/>
-          <w:sz w:val="20"/>
-          <w:szCs w:val="20"/>
-        </w:rPr>
-        <w:t xml:space="preserve"> to introduce some </w:t>
+        <w:t xml:space="preserve"> </w:t>
+      </w:r>
+      <w:r>
+        <w:rPr>
+          <w:rFonts w:ascii="Trebuchet MS" w:hAnsi="Trebuchet MS" w:cs="Times New Roman"/>
+          <w:bCs/>
+          <w:sz w:val="20"/>
+          <w:szCs w:val="20"/>
+        </w:rPr>
+        <w:t xml:space="preserve">for me </w:t>
+      </w:r>
+      <w:r>
+        <w:rPr>
+          <w:rFonts w:ascii="Trebuchet MS" w:hAnsi="Trebuchet MS" w:cs="Times New Roman"/>
+          <w:bCs/>
+          <w:sz w:val="20"/>
+          <w:szCs w:val="20"/>
+        </w:rPr>
+        <w:t xml:space="preserve">to introduce some </w:t>
       </w:r>
       <w:r>
         <w:rPr>
@@ -3340,7 +3464,25 @@
           <w:sz w:val="20"/>
           <w:szCs w:val="20"/>
         </w:rPr>
-        <w:t xml:space="preserve">I also value the vulnerability of students through several </w:t>
+        <w:t xml:space="preserve">I also value the vulnerability of students through </w:t>
+      </w:r>
+      <w:r>
+        <w:rPr>
+          <w:rFonts w:ascii="Trebuchet MS" w:hAnsi="Trebuchet MS" w:cs="Times New Roman"/>
+          <w:bCs/>
+          <w:sz w:val="20"/>
+          <w:szCs w:val="20"/>
+        </w:rPr>
+        <w:t>my</w:t>
+      </w:r>
+      <w:r>
+        <w:rPr>
+          <w:rFonts w:ascii="Trebuchet MS" w:hAnsi="Trebuchet MS" w:cs="Times New Roman"/>
+          <w:bCs/>
+          <w:sz w:val="20"/>
+          <w:szCs w:val="20"/>
+        </w:rPr>
+        <w:t xml:space="preserve"> </w:t>
       </w:r>
       <w:r>
         <w:rPr>
@@ -3547,43 +3689,7 @@
           <w:sz w:val="20"/>
           <w:szCs w:val="20"/>
         </w:rPr>
-        <w:t xml:space="preserve">oung </w:t>
-      </w:r>
-      <w:r>
-        <w:rPr>
-          <w:rFonts w:ascii="Trebuchet MS" w:hAnsi="Trebuchet MS" w:cs="Times New Roman"/>
-          <w:bCs/>
-          <w:sz w:val="20"/>
-          <w:szCs w:val="20"/>
-        </w:rPr>
-        <w:t>people</w:t>
-      </w:r>
-      <w:r>
-        <w:rPr>
-          <w:rFonts w:ascii="Trebuchet MS" w:hAnsi="Trebuchet MS" w:cs="Times New Roman"/>
-          <w:bCs/>
-          <w:sz w:val="20"/>
-          <w:szCs w:val="20"/>
-        </w:rPr>
-        <w:t xml:space="preserve"> </w:t>
-      </w:r>
-      <w:r>
-        <w:rPr>
-          <w:rFonts w:ascii="Trebuchet MS" w:hAnsi="Trebuchet MS" w:cs="Times New Roman"/>
-          <w:bCs/>
-          <w:sz w:val="20"/>
-          <w:szCs w:val="20"/>
-        </w:rPr>
-        <w:t xml:space="preserve">sometimes are tagged </w:t>
-      </w:r>
-      <w:r>
-        <w:rPr>
-          <w:rFonts w:ascii="Trebuchet MS" w:hAnsi="Trebuchet MS" w:cs="Times New Roman"/>
-          <w:bCs/>
-          <w:sz w:val="20"/>
-          <w:szCs w:val="20"/>
-        </w:rPr>
-        <w:t>as “the least experienced group”</w:t>
+        <w:t>oung people sometimes are tagged as “the least experienced group”</w:t>
       </w:r>
       <w:r>
         <w:rPr>
@@ -3763,7 +3869,25 @@
           <w:sz w:val="20"/>
           <w:szCs w:val="20"/>
         </w:rPr>
-        <w:t xml:space="preserve"> fresh ideas, and </w:t>
+        <w:t xml:space="preserve"> fresh ideas, </w:t>
+      </w:r>
+      <w:r>
+        <w:rPr>
+          <w:rFonts w:ascii="Trebuchet MS" w:hAnsi="Trebuchet MS" w:cs="Times New Roman"/>
+          <w:bCs/>
+          <w:sz w:val="20"/>
+          <w:szCs w:val="20"/>
+        </w:rPr>
+        <w:t xml:space="preserve">foster innovation, </w:t>
+      </w:r>
+      <w:r>
+        <w:rPr>
+          <w:rFonts w:ascii="Trebuchet MS" w:hAnsi="Trebuchet MS" w:cs="Times New Roman"/>
+          <w:bCs/>
+          <w:sz w:val="20"/>
+          <w:szCs w:val="20"/>
+        </w:rPr>
+        <w:t xml:space="preserve">and </w:t>
       </w:r>
       <w:r>
         <w:rPr>
@@ -3790,7 +3914,25 @@
           <w:sz w:val="20"/>
           <w:szCs w:val="20"/>
         </w:rPr>
-        <w:t xml:space="preserve"> With this empowerment, young students </w:t>
+        <w:t xml:space="preserve"> With this empowerment,</w:t>
+      </w:r>
+      <w:r>
+        <w:rPr>
+          <w:rFonts w:ascii="Trebuchet MS" w:hAnsi="Trebuchet MS" w:cs="Times New Roman"/>
+          <w:bCs/>
+          <w:sz w:val="20"/>
+          <w:szCs w:val="20"/>
+        </w:rPr>
+        <w:t xml:space="preserve"> </w:t>
+      </w:r>
+      <w:r>
+        <w:rPr>
+          <w:rFonts w:ascii="Trebuchet MS" w:hAnsi="Trebuchet MS" w:cs="Times New Roman"/>
+          <w:bCs/>
+          <w:sz w:val="20"/>
+          <w:szCs w:val="20"/>
+        </w:rPr>
+        <w:t xml:space="preserve">students </w:t>
       </w:r>
       <w:r>
         <w:rPr>
@@ -3871,7 +4013,34 @@
           <w:sz w:val="20"/>
           <w:szCs w:val="20"/>
         </w:rPr>
-        <w:t>I also</w:t>
+        <w:t xml:space="preserve">I </w:t>
+      </w:r>
+      <w:r>
+        <w:rPr>
+          <w:rFonts w:ascii="Trebuchet MS" w:hAnsi="Trebuchet MS" w:cs="Times New Roman"/>
+          <w:bCs/>
+          <w:sz w:val="20"/>
+          <w:szCs w:val="20"/>
+        </w:rPr>
+        <w:t xml:space="preserve">believe that it is </w:t>
+      </w:r>
+      <w:r>
+        <w:rPr>
+          <w:rFonts w:ascii="Trebuchet MS" w:hAnsi="Trebuchet MS" w:cs="Times New Roman"/>
+          <w:bCs/>
+          <w:sz w:val="20"/>
+          <w:szCs w:val="20"/>
+        </w:rPr>
+        <w:t>also</w:t>
+      </w:r>
+      <w:r>
+        <w:rPr>
+          <w:rFonts w:ascii="Trebuchet MS" w:hAnsi="Trebuchet MS" w:cs="Times New Roman"/>
+          <w:bCs/>
+          <w:sz w:val="20"/>
+          <w:szCs w:val="20"/>
+        </w:rPr>
+        <w:t xml:space="preserve"> important to</w:t>
       </w:r>
       <w:r>
         <w:rPr>
@@ -3934,7 +4103,25 @@
           <w:sz w:val="20"/>
           <w:szCs w:val="20"/>
         </w:rPr>
-        <w:t xml:space="preserve">opinions and learning from </w:t>
+        <w:t>opinions</w:t>
+      </w:r>
+      <w:r>
+        <w:rPr>
+          <w:rFonts w:ascii="Trebuchet MS" w:hAnsi="Trebuchet MS" w:cs="Times New Roman"/>
+          <w:bCs/>
+          <w:sz w:val="20"/>
+          <w:szCs w:val="20"/>
+        </w:rPr>
+        <w:t>,</w:t>
+      </w:r>
+      <w:r>
+        <w:rPr>
+          <w:rFonts w:ascii="Trebuchet MS" w:hAnsi="Trebuchet MS" w:cs="Times New Roman"/>
+          <w:bCs/>
+          <w:sz w:val="20"/>
+          <w:szCs w:val="20"/>
+        </w:rPr>
+        <w:t xml:space="preserve"> learning from </w:t>
       </w:r>
       <w:r>
         <w:rPr>
@@ -3952,7 +4139,43 @@
           <w:sz w:val="20"/>
           <w:szCs w:val="20"/>
         </w:rPr>
-        <w:t>.</w:t>
+        <w:t xml:space="preserve">, and acknowledging things </w:t>
+      </w:r>
+      <w:r>
+        <w:rPr>
+          <w:rFonts w:ascii="Trebuchet MS" w:hAnsi="Trebuchet MS" w:cs="Times New Roman"/>
+          <w:bCs/>
+          <w:sz w:val="20"/>
+          <w:szCs w:val="20"/>
+        </w:rPr>
+        <w:t>that</w:t>
+      </w:r>
+      <w:r>
+        <w:rPr>
+          <w:rFonts w:ascii="Trebuchet MS" w:hAnsi="Trebuchet MS" w:cs="Times New Roman"/>
+          <w:bCs/>
+          <w:sz w:val="20"/>
+          <w:szCs w:val="20"/>
+        </w:rPr>
+        <w:t xml:space="preserve"> are outside </w:t>
+      </w:r>
+      <w:r>
+        <w:rPr>
+          <w:rFonts w:ascii="Trebuchet MS" w:hAnsi="Trebuchet MS" w:cs="Times New Roman"/>
+          <w:bCs/>
+          <w:sz w:val="20"/>
+          <w:szCs w:val="20"/>
+        </w:rPr>
+        <w:t xml:space="preserve">of </w:t>
+      </w:r>
+      <w:r>
+        <w:rPr>
+          <w:rFonts w:ascii="Trebuchet MS" w:hAnsi="Trebuchet MS" w:cs="Times New Roman"/>
+          <w:bCs/>
+          <w:sz w:val="20"/>
+          <w:szCs w:val="20"/>
+        </w:rPr>
+        <w:t xml:space="preserve">my expertise. </w:t>
       </w:r>
     </w:p>
     <w:p>
@@ -4161,16 +4384,7 @@
           <w:sz w:val="20"/>
           <w:szCs w:val="20"/>
         </w:rPr>
-        <w:t>i</w:t>
-      </w:r>
-      <w:r>
-        <w:rPr>
-          <w:rFonts w:ascii="Trebuchet MS" w:hAnsi="Trebuchet MS" w:cs="Times New Roman"/>
-          <w:bCs/>
-          <w:sz w:val="20"/>
-          <w:szCs w:val="20"/>
-        </w:rPr>
-        <w:t xml:space="preserve">nstead of imposing a single study guide for all students, </w:t>
+        <w:t xml:space="preserve">instead of imposing a single study guide for all students, </w:t>
       </w:r>
       <w:r>
         <w:rPr>
@@ -4935,16 +5149,7 @@
           <w:sz w:val="20"/>
           <w:szCs w:val="20"/>
         </w:rPr>
-        <w:t>Because of</w:t>
-      </w:r>
-      <w:r>
-        <w:rPr>
-          <w:rFonts w:ascii="Trebuchet MS" w:hAnsi="Trebuchet MS" w:cs="Times New Roman"/>
-          <w:bCs/>
-          <w:sz w:val="20"/>
-          <w:szCs w:val="20"/>
-        </w:rPr>
-        <w:t xml:space="preserve"> my</w:t>
+        <w:t>Because of my</w:t>
       </w:r>
       <w:r>
         <w:rPr>
@@ -5152,34 +5357,7 @@
           <w:sz w:val="20"/>
           <w:szCs w:val="20"/>
         </w:rPr>
-        <w:t xml:space="preserve"> These activities</w:t>
-      </w:r>
-      <w:r>
-        <w:rPr>
-          <w:rFonts w:ascii="Trebuchet MS" w:hAnsi="Trebuchet MS" w:cs="Times New Roman"/>
-          <w:bCs/>
-          <w:sz w:val="20"/>
-          <w:szCs w:val="20"/>
-        </w:rPr>
-        <w:t xml:space="preserve"> </w:t>
-      </w:r>
-      <w:r>
-        <w:rPr>
-          <w:rFonts w:ascii="Trebuchet MS" w:hAnsi="Trebuchet MS" w:cs="Times New Roman"/>
-          <w:bCs/>
-          <w:sz w:val="20"/>
-          <w:szCs w:val="20"/>
-        </w:rPr>
-        <w:t xml:space="preserve">not only </w:t>
-      </w:r>
-      <w:r>
-        <w:rPr>
-          <w:rFonts w:ascii="Trebuchet MS" w:hAnsi="Trebuchet MS" w:cs="Times New Roman"/>
-          <w:bCs/>
-          <w:sz w:val="20"/>
-          <w:szCs w:val="20"/>
-        </w:rPr>
-        <w:t xml:space="preserve">illustrate </w:t>
+        <w:t xml:space="preserve"> These activities not only illustrate </w:t>
       </w:r>
       <w:r>
         <w:rPr>
@@ -5251,34 +5429,25 @@
           <w:sz w:val="20"/>
           <w:szCs w:val="20"/>
         </w:rPr>
-        <w:t xml:space="preserve"> our life</w:t>
-      </w:r>
-      <w:r>
-        <w:rPr>
-          <w:rFonts w:ascii="Trebuchet MS" w:hAnsi="Trebuchet MS" w:cs="Times New Roman"/>
-          <w:bCs/>
-          <w:sz w:val="20"/>
-          <w:szCs w:val="20"/>
-        </w:rPr>
-        <w:t xml:space="preserve">, but only allow students to </w:t>
-      </w:r>
-      <w:r>
-        <w:rPr>
-          <w:rFonts w:ascii="Trebuchet MS" w:hAnsi="Trebuchet MS" w:cs="Times New Roman"/>
-          <w:bCs/>
-          <w:sz w:val="20"/>
-          <w:szCs w:val="20"/>
-        </w:rPr>
-        <w:t>learn through interactive discussions</w:t>
-      </w:r>
-      <w:r>
-        <w:rPr>
-          <w:rFonts w:ascii="Trebuchet MS" w:hAnsi="Trebuchet MS" w:cs="Times New Roman"/>
-          <w:bCs/>
-          <w:sz w:val="20"/>
-          <w:szCs w:val="20"/>
-        </w:rPr>
-        <w:t>.</w:t>
+        <w:t xml:space="preserve"> our life, but </w:t>
+      </w:r>
+      <w:r>
+        <w:rPr>
+          <w:rFonts w:ascii="Trebuchet MS" w:hAnsi="Trebuchet MS" w:cs="Times New Roman"/>
+          <w:bCs/>
+          <w:sz w:val="20"/>
+          <w:szCs w:val="20"/>
+        </w:rPr>
+        <w:t>also</w:t>
+      </w:r>
+      <w:r>
+        <w:rPr>
+          <w:rFonts w:ascii="Trebuchet MS" w:hAnsi="Trebuchet MS" w:cs="Times New Roman"/>
+          <w:bCs/>
+          <w:sz w:val="20"/>
+          <w:szCs w:val="20"/>
+        </w:rPr>
+        <w:t xml:space="preserve"> allow students to learn through interactive discussions.</w:t>
       </w:r>
       <w:r>
         <w:rPr>
@@ -5305,7 +5474,25 @@
           <w:sz w:val="20"/>
           <w:szCs w:val="20"/>
         </w:rPr>
-        <w:t xml:space="preserve">instructions and classroom </w:t>
+        <w:t xml:space="preserve">instructions and </w:t>
+      </w:r>
+      <w:r>
+        <w:rPr>
+          <w:rFonts w:ascii="Trebuchet MS" w:hAnsi="Trebuchet MS" w:cs="Times New Roman"/>
+          <w:bCs/>
+          <w:sz w:val="20"/>
+          <w:szCs w:val="20"/>
+        </w:rPr>
+        <w:t xml:space="preserve">diversification of </w:t>
+      </w:r>
+      <w:r>
+        <w:rPr>
+          <w:rFonts w:ascii="Trebuchet MS" w:hAnsi="Trebuchet MS" w:cs="Times New Roman"/>
+          <w:bCs/>
+          <w:sz w:val="20"/>
+          <w:szCs w:val="20"/>
+        </w:rPr>
+        <w:t xml:space="preserve">classroom </w:t>
       </w:r>
       <w:r>
         <w:rPr>
@@ -5350,7 +5537,25 @@
           <w:sz w:val="20"/>
           <w:szCs w:val="20"/>
         </w:rPr>
-        <w:t>t, which</w:t>
+        <w:t>t</w:t>
+      </w:r>
+      <w:r>
+        <w:rPr>
+          <w:rFonts w:ascii="Trebuchet MS" w:hAnsi="Trebuchet MS" w:cs="Times New Roman"/>
+          <w:bCs/>
+          <w:sz w:val="20"/>
+          <w:szCs w:val="20"/>
+        </w:rPr>
+        <w:t>. S</w:t>
+      </w:r>
+      <w:r>
+        <w:rPr>
+          <w:rFonts w:ascii="Trebuchet MS" w:hAnsi="Trebuchet MS" w:cs="Times New Roman"/>
+          <w:bCs/>
+          <w:sz w:val="20"/>
+          <w:szCs w:val="20"/>
+        </w:rPr>
+        <w:t>trong classroom engagement</w:t>
       </w:r>
       <w:r>
         <w:rPr>
@@ -5422,43 +5627,16 @@
           <w:sz w:val="20"/>
           <w:szCs w:val="20"/>
         </w:rPr>
-        <w:t xml:space="preserve">. </w:t>
-      </w:r>
-      <w:r>
-        <w:rPr>
-          <w:rFonts w:ascii="Trebuchet MS" w:hAnsi="Trebuchet MS" w:cs="Times New Roman"/>
-          <w:bCs/>
-          <w:sz w:val="20"/>
-          <w:szCs w:val="20"/>
-        </w:rPr>
-        <w:t xml:space="preserve">With strong </w:t>
-      </w:r>
-      <w:r>
-        <w:rPr>
-          <w:rFonts w:ascii="Trebuchet MS" w:hAnsi="Trebuchet MS" w:cs="Times New Roman"/>
-          <w:bCs/>
-          <w:sz w:val="20"/>
-          <w:szCs w:val="20"/>
-        </w:rPr>
-        <w:t xml:space="preserve">classroom </w:t>
-      </w:r>
-      <w:r>
-        <w:rPr>
-          <w:rFonts w:ascii="Trebuchet MS" w:hAnsi="Trebuchet MS" w:cs="Times New Roman"/>
-          <w:bCs/>
-          <w:sz w:val="20"/>
-          <w:szCs w:val="20"/>
-        </w:rPr>
-        <w:t xml:space="preserve">engagement, it </w:t>
-      </w:r>
-      <w:r>
-        <w:rPr>
-          <w:rFonts w:ascii="Trebuchet MS" w:hAnsi="Trebuchet MS" w:cs="Times New Roman"/>
-          <w:bCs/>
-          <w:sz w:val="20"/>
-          <w:szCs w:val="20"/>
-        </w:rPr>
-        <w:t xml:space="preserve">also </w:t>
+        <w:t>, and</w:t>
+      </w:r>
+      <w:r>
+        <w:rPr>
+          <w:rFonts w:ascii="Trebuchet MS" w:hAnsi="Trebuchet MS" w:cs="Times New Roman"/>
+          <w:bCs/>
+          <w:sz w:val="20"/>
+          <w:szCs w:val="20"/>
+        </w:rPr>
+        <w:t xml:space="preserve"> </w:t>
       </w:r>
       <w:r>
         <w:rPr>
@@ -5494,34 +5672,7 @@
           <w:sz w:val="20"/>
           <w:szCs w:val="20"/>
         </w:rPr>
-        <w:t xml:space="preserve">receive and </w:t>
-      </w:r>
-      <w:r>
-        <w:rPr>
-          <w:rFonts w:ascii="Trebuchet MS" w:hAnsi="Trebuchet MS" w:cs="Times New Roman"/>
-          <w:bCs/>
-          <w:sz w:val="20"/>
-          <w:szCs w:val="20"/>
-        </w:rPr>
-        <w:t>listen</w:t>
-      </w:r>
-      <w:r>
-        <w:rPr>
-          <w:rFonts w:ascii="Trebuchet MS" w:hAnsi="Trebuchet MS" w:cs="Times New Roman"/>
-          <w:bCs/>
-          <w:sz w:val="20"/>
-          <w:szCs w:val="20"/>
-        </w:rPr>
-        <w:t xml:space="preserve"> </w:t>
-      </w:r>
-      <w:r>
-        <w:rPr>
-          <w:rFonts w:ascii="Trebuchet MS" w:hAnsi="Trebuchet MS" w:cs="Times New Roman"/>
-          <w:bCs/>
-          <w:sz w:val="20"/>
-          <w:szCs w:val="20"/>
-        </w:rPr>
-        <w:t>to more</w:t>
+        <w:t>receive more</w:t>
       </w:r>
       <w:r>
         <w:rPr>
@@ -6954,6 +7105,67 @@
           <w:sz w:val="20"/>
           <w:szCs w:val="20"/>
         </w:rPr>
+        <w:t xml:space="preserve">For example, I enrolled in a full-year course </w:t>
+      </w:r>
+      <w:hyperlink r:id="rId11" w:history="1">
+        <w:r>
+          <w:rPr>
+            <w:rStyle w:val="Hyperlink"/>
+            <w:rFonts w:ascii="Trebuchet MS" w:hAnsi="Trebuchet MS" w:cs="Times New Roman"/>
+            <w:bCs/>
+            <w:sz w:val="20"/>
+            <w:szCs w:val="20"/>
+          </w:rPr>
+          <w:t>Philosophy and Practice of University Teaching</w:t>
+        </w:r>
+      </w:hyperlink>
+      <w:r>
+        <w:rPr>
+          <w:rFonts w:ascii="Trebuchet MS" w:hAnsi="Trebuchet MS" w:cs="Times New Roman"/>
+          <w:bCs/>
+          <w:sz w:val="20"/>
+          <w:szCs w:val="20"/>
+        </w:rPr>
+        <w:t xml:space="preserve"> and a </w:t>
+      </w:r>
+      <w:hyperlink r:id="rId12" w:history="1">
+        <w:r>
+          <w:rPr>
+            <w:rStyle w:val="Hyperlink"/>
+            <w:rFonts w:ascii="Trebuchet MS" w:hAnsi="Trebuchet MS" w:cs="Times New Roman"/>
+            <w:bCs/>
+            <w:sz w:val="20"/>
+            <w:szCs w:val="20"/>
+          </w:rPr>
+          <w:t xml:space="preserve">Graduate </w:t>
+        </w:r>
+        <w:r>
+          <w:rPr>
+            <w:rStyle w:val="Hyperlink"/>
+            <w:rFonts w:ascii="Trebuchet MS" w:hAnsi="Trebuchet MS" w:cs="Times New Roman"/>
+            <w:bCs/>
+            <w:sz w:val="20"/>
+            <w:szCs w:val="20"/>
+          </w:rPr>
+          <w:t>Professional Skills Certification</w:t>
+        </w:r>
+      </w:hyperlink>
+      <w:r>
+        <w:rPr>
+          <w:rFonts w:ascii="Trebuchet MS" w:hAnsi="Trebuchet MS" w:cs="Times New Roman"/>
+          <w:bCs/>
+          <w:sz w:val="20"/>
+          <w:szCs w:val="20"/>
+        </w:rPr>
+        <w:t xml:space="preserve"> program. </w:t>
+      </w:r>
+      <w:r>
+        <w:rPr>
+          <w:rFonts w:ascii="Trebuchet MS" w:hAnsi="Trebuchet MS" w:cs="Times New Roman"/>
+          <w:bCs/>
+          <w:sz w:val="20"/>
+          <w:szCs w:val="20"/>
+        </w:rPr>
         <w:t>T</w:t>
       </w:r>
       <w:r>
@@ -7170,6 +7382,42 @@
           <w:sz w:val="20"/>
           <w:szCs w:val="20"/>
         </w:rPr>
+        <w:t>to guid</w:t>
+      </w:r>
+      <w:r>
+        <w:rPr>
+          <w:rFonts w:ascii="Trebuchet MS" w:hAnsi="Trebuchet MS" w:cs="Times New Roman"/>
+          <w:bCs/>
+          <w:sz w:val="20"/>
+          <w:szCs w:val="20"/>
+        </w:rPr>
+        <w:t>e</w:t>
+      </w:r>
+      <w:r>
+        <w:rPr>
+          <w:rFonts w:ascii="Trebuchet MS" w:hAnsi="Trebuchet MS" w:cs="Times New Roman"/>
+          <w:bCs/>
+          <w:sz w:val="20"/>
+          <w:szCs w:val="20"/>
+        </w:rPr>
+        <w:t xml:space="preserve"> my next action plans</w:t>
+      </w:r>
+      <w:r>
+        <w:rPr>
+          <w:rFonts w:ascii="Trebuchet MS" w:hAnsi="Trebuchet MS" w:cs="Times New Roman"/>
+          <w:bCs/>
+          <w:sz w:val="20"/>
+          <w:szCs w:val="20"/>
+        </w:rPr>
+        <w:t xml:space="preserve"> </w:t>
+      </w:r>
+      <w:r>
+        <w:rPr>
+          <w:rFonts w:ascii="Trebuchet MS" w:hAnsi="Trebuchet MS" w:cs="Times New Roman"/>
+          <w:bCs/>
+          <w:sz w:val="20"/>
+          <w:szCs w:val="20"/>
+        </w:rPr>
         <w:t xml:space="preserve">and </w:t>
       </w:r>
       <w:r>
@@ -7224,6 +7472,15 @@
           <w:sz w:val="20"/>
           <w:szCs w:val="20"/>
         </w:rPr>
+        <w:t xml:space="preserve">more </w:t>
+      </w:r>
+      <w:r>
+        <w:rPr>
+          <w:rFonts w:ascii="Trebuchet MS" w:hAnsi="Trebuchet MS" w:cs="Times New Roman"/>
+          <w:bCs/>
+          <w:sz w:val="20"/>
+          <w:szCs w:val="20"/>
+        </w:rPr>
         <w:t xml:space="preserve">successful </w:t>
       </w:r>
       <w:r>
@@ -7251,88 +7508,16 @@
           <w:sz w:val="20"/>
           <w:szCs w:val="20"/>
         </w:rPr>
-        <w:t xml:space="preserve">, which </w:t>
-      </w:r>
-      <w:r>
-        <w:rPr>
-          <w:rFonts w:ascii="Trebuchet MS" w:hAnsi="Trebuchet MS" w:cs="Times New Roman"/>
-          <w:bCs/>
-          <w:sz w:val="20"/>
-          <w:szCs w:val="20"/>
-        </w:rPr>
-        <w:t>will be</w:t>
-      </w:r>
-      <w:r>
-        <w:rPr>
-          <w:rFonts w:ascii="Trebuchet MS" w:hAnsi="Trebuchet MS" w:cs="Times New Roman"/>
-          <w:bCs/>
-          <w:sz w:val="20"/>
-          <w:szCs w:val="20"/>
-        </w:rPr>
-        <w:t xml:space="preserve"> strong references</w:t>
-      </w:r>
-      <w:r>
-        <w:rPr>
-          <w:rFonts w:ascii="Trebuchet MS" w:hAnsi="Trebuchet MS" w:cs="Times New Roman"/>
-          <w:bCs/>
-          <w:sz w:val="20"/>
-          <w:szCs w:val="20"/>
-        </w:rPr>
-        <w:t xml:space="preserve"> for me </w:t>
-      </w:r>
-      <w:r>
-        <w:rPr>
-          <w:rFonts w:ascii="Trebuchet MS" w:hAnsi="Trebuchet MS" w:cs="Times New Roman"/>
-          <w:bCs/>
-          <w:sz w:val="20"/>
-          <w:szCs w:val="20"/>
-        </w:rPr>
-        <w:t>in</w:t>
-      </w:r>
-      <w:r>
-        <w:rPr>
-          <w:rFonts w:ascii="Trebuchet MS" w:hAnsi="Trebuchet MS" w:cs="Times New Roman"/>
-          <w:bCs/>
-          <w:sz w:val="20"/>
-          <w:szCs w:val="20"/>
-        </w:rPr>
-        <w:t xml:space="preserve"> guid</w:t>
-      </w:r>
-      <w:r>
-        <w:rPr>
-          <w:rFonts w:ascii="Trebuchet MS" w:hAnsi="Trebuchet MS" w:cs="Times New Roman"/>
-          <w:bCs/>
-          <w:sz w:val="20"/>
-          <w:szCs w:val="20"/>
-        </w:rPr>
-        <w:t>ing</w:t>
-      </w:r>
-      <w:r>
-        <w:rPr>
-          <w:rFonts w:ascii="Trebuchet MS" w:hAnsi="Trebuchet MS" w:cs="Times New Roman"/>
-          <w:bCs/>
-          <w:sz w:val="20"/>
-          <w:szCs w:val="20"/>
-        </w:rPr>
-        <w:t xml:space="preserve"> my </w:t>
-      </w:r>
-      <w:r>
-        <w:rPr>
-          <w:rFonts w:ascii="Trebuchet MS" w:hAnsi="Trebuchet MS" w:cs="Times New Roman"/>
-          <w:bCs/>
-          <w:sz w:val="20"/>
-          <w:szCs w:val="20"/>
-        </w:rPr>
-        <w:t xml:space="preserve">next </w:t>
-      </w:r>
-      <w:r>
-        <w:rPr>
-          <w:rFonts w:ascii="Trebuchet MS" w:hAnsi="Trebuchet MS" w:cs="Times New Roman"/>
-          <w:bCs/>
-          <w:sz w:val="20"/>
-          <w:szCs w:val="20"/>
-        </w:rPr>
-        <w:t xml:space="preserve">action plans.  </w:t>
+        <w:t xml:space="preserve"> strategies</w:t>
+      </w:r>
+      <w:r>
+        <w:rPr>
+          <w:rFonts w:ascii="Trebuchet MS" w:hAnsi="Trebuchet MS" w:cs="Times New Roman"/>
+          <w:bCs/>
+          <w:sz w:val="20"/>
+          <w:szCs w:val="20"/>
+        </w:rPr>
+        <w:t xml:space="preserve">.  </w:t>
       </w:r>
     </w:p>
     <w:p>
@@ -7842,88 +8027,295 @@
           <w:sz w:val="20"/>
           <w:szCs w:val="20"/>
         </w:rPr>
-        <w:t xml:space="preserve">Everyone should receive an opportunity for </w:t>
-      </w:r>
-      <w:r>
-        <w:rPr>
-          <w:rFonts w:ascii="Trebuchet MS" w:hAnsi="Trebuchet MS" w:cs="Times New Roman"/>
-          <w:bCs/>
-          <w:sz w:val="20"/>
-          <w:szCs w:val="20"/>
-        </w:rPr>
-        <w:t>transformation, and every educator should embrace the opportunity to transform others.</w:t>
-      </w:r>
-      <w:r>
-        <w:rPr>
-          <w:rFonts w:ascii="Trebuchet MS" w:hAnsi="Trebuchet MS" w:cs="Times New Roman"/>
-          <w:bCs/>
-          <w:sz w:val="20"/>
-          <w:szCs w:val="20"/>
-        </w:rPr>
-        <w:t xml:space="preserve"> W</w:t>
-      </w:r>
-      <w:r>
-        <w:rPr>
-          <w:rFonts w:ascii="Trebuchet MS" w:hAnsi="Trebuchet MS" w:cs="Times New Roman"/>
-          <w:bCs/>
-          <w:sz w:val="20"/>
-          <w:szCs w:val="20"/>
-        </w:rPr>
-        <w:t xml:space="preserve">hen </w:t>
-      </w:r>
-      <w:r>
-        <w:rPr>
-          <w:rFonts w:ascii="Trebuchet MS" w:hAnsi="Trebuchet MS" w:cs="Times New Roman"/>
-          <w:bCs/>
-          <w:sz w:val="20"/>
-          <w:szCs w:val="20"/>
-        </w:rPr>
-        <w:t xml:space="preserve">I </w:t>
-      </w:r>
-      <w:r>
-        <w:rPr>
-          <w:rFonts w:ascii="Trebuchet MS" w:hAnsi="Trebuchet MS" w:cs="Times New Roman"/>
-          <w:bCs/>
-          <w:sz w:val="20"/>
-          <w:szCs w:val="20"/>
-        </w:rPr>
-        <w:t xml:space="preserve">transform </w:t>
-      </w:r>
-      <w:r>
-        <w:rPr>
-          <w:rFonts w:ascii="Trebuchet MS" w:hAnsi="Trebuchet MS" w:cs="Times New Roman"/>
-          <w:bCs/>
-          <w:sz w:val="20"/>
-          <w:szCs w:val="20"/>
-        </w:rPr>
-        <w:t xml:space="preserve">my </w:t>
-      </w:r>
-      <w:r>
-        <w:rPr>
-          <w:rFonts w:ascii="Trebuchet MS" w:hAnsi="Trebuchet MS" w:cs="Times New Roman"/>
-          <w:bCs/>
-          <w:sz w:val="20"/>
-          <w:szCs w:val="20"/>
-        </w:rPr>
-        <w:t>students’</w:t>
-      </w:r>
-      <w:r>
-        <w:rPr>
-          <w:rFonts w:ascii="Trebuchet MS" w:hAnsi="Trebuchet MS" w:cs="Times New Roman"/>
-          <w:bCs/>
-          <w:sz w:val="20"/>
-          <w:szCs w:val="20"/>
-        </w:rPr>
-        <w:t xml:space="preserve"> lives</w:t>
-      </w:r>
-      <w:r>
-        <w:rPr>
-          <w:rFonts w:ascii="Trebuchet MS" w:hAnsi="Trebuchet MS" w:cs="Times New Roman"/>
-          <w:bCs/>
-          <w:sz w:val="20"/>
-          <w:szCs w:val="20"/>
-        </w:rPr>
-        <w:t xml:space="preserve"> through the power of education</w:t>
+        <w:t xml:space="preserve">If a person is </w:t>
+      </w:r>
+      <w:r>
+        <w:rPr>
+          <w:rFonts w:ascii="Trebuchet MS" w:hAnsi="Trebuchet MS" w:cs="Times New Roman"/>
+          <w:bCs/>
+          <w:sz w:val="20"/>
+          <w:szCs w:val="20"/>
+        </w:rPr>
+        <w:t xml:space="preserve">well </w:t>
+      </w:r>
+      <w:r>
+        <w:rPr>
+          <w:rFonts w:ascii="Trebuchet MS" w:hAnsi="Trebuchet MS" w:cs="Times New Roman"/>
+          <w:bCs/>
+          <w:sz w:val="20"/>
+          <w:szCs w:val="20"/>
+        </w:rPr>
+        <w:t>educated, his/her life will be changed; if many people are educated, the world will be transformed.</w:t>
+      </w:r>
+      <w:r>
+        <w:rPr>
+          <w:rFonts w:ascii="Trebuchet MS" w:hAnsi="Trebuchet MS" w:cs="Times New Roman"/>
+          <w:bCs/>
+          <w:sz w:val="20"/>
+          <w:szCs w:val="20"/>
+        </w:rPr>
+        <w:t xml:space="preserve"> </w:t>
+      </w:r>
+      <w:r>
+        <w:rPr>
+          <w:rFonts w:ascii="Trebuchet MS" w:hAnsi="Trebuchet MS" w:cs="Times New Roman"/>
+          <w:bCs/>
+          <w:sz w:val="20"/>
+          <w:szCs w:val="20"/>
+        </w:rPr>
+        <w:t>People who have been transformed</w:t>
+      </w:r>
+      <w:r>
+        <w:rPr>
+          <w:rFonts w:ascii="Trebuchet MS" w:hAnsi="Trebuchet MS" w:cs="Times New Roman"/>
+          <w:bCs/>
+          <w:sz w:val="20"/>
+          <w:szCs w:val="20"/>
+        </w:rPr>
+        <w:t xml:space="preserve"> </w:t>
+      </w:r>
+      <w:r>
+        <w:rPr>
+          <w:rFonts w:ascii="Trebuchet MS" w:hAnsi="Trebuchet MS" w:cs="Times New Roman"/>
+          <w:bCs/>
+          <w:sz w:val="20"/>
+          <w:szCs w:val="20"/>
+        </w:rPr>
+        <w:t>through the power of education</w:t>
+      </w:r>
+      <w:r>
+        <w:rPr>
+          <w:rFonts w:ascii="Trebuchet MS" w:hAnsi="Trebuchet MS" w:cs="Times New Roman"/>
+          <w:bCs/>
+          <w:sz w:val="20"/>
+          <w:szCs w:val="20"/>
+        </w:rPr>
+        <w:t xml:space="preserve"> c</w:t>
+      </w:r>
+      <w:r>
+        <w:rPr>
+          <w:rFonts w:ascii="Trebuchet MS" w:hAnsi="Trebuchet MS" w:cs="Times New Roman"/>
+          <w:bCs/>
+          <w:sz w:val="20"/>
+          <w:szCs w:val="20"/>
+        </w:rPr>
+        <w:t>an</w:t>
+      </w:r>
+      <w:r>
+        <w:rPr>
+          <w:rFonts w:ascii="Trebuchet MS" w:hAnsi="Trebuchet MS" w:cs="Times New Roman"/>
+          <w:bCs/>
+          <w:sz w:val="20"/>
+          <w:szCs w:val="20"/>
+        </w:rPr>
+        <w:t xml:space="preserve"> also </w:t>
+      </w:r>
+      <w:r>
+        <w:rPr>
+          <w:rFonts w:ascii="Trebuchet MS" w:hAnsi="Trebuchet MS" w:cs="Times New Roman"/>
+          <w:bCs/>
+          <w:sz w:val="20"/>
+          <w:szCs w:val="20"/>
+        </w:rPr>
+        <w:t>spread</w:t>
+      </w:r>
+      <w:r>
+        <w:rPr>
+          <w:rFonts w:ascii="Trebuchet MS" w:hAnsi="Trebuchet MS" w:cs="Times New Roman"/>
+          <w:bCs/>
+          <w:sz w:val="20"/>
+          <w:szCs w:val="20"/>
+        </w:rPr>
+        <w:t xml:space="preserve"> the light to other</w:t>
+      </w:r>
+      <w:r>
+        <w:rPr>
+          <w:rFonts w:ascii="Trebuchet MS" w:hAnsi="Trebuchet MS" w:cs="Times New Roman"/>
+          <w:bCs/>
+          <w:sz w:val="20"/>
+          <w:szCs w:val="20"/>
+        </w:rPr>
+        <w:t xml:space="preserve"> people</w:t>
+      </w:r>
+      <w:r>
+        <w:rPr>
+          <w:rFonts w:ascii="Trebuchet MS" w:hAnsi="Trebuchet MS" w:cs="Times New Roman"/>
+          <w:bCs/>
+          <w:sz w:val="20"/>
+          <w:szCs w:val="20"/>
+        </w:rPr>
+        <w:t xml:space="preserve"> </w:t>
+      </w:r>
+      <w:r>
+        <w:rPr>
+          <w:rFonts w:ascii="Trebuchet MS" w:hAnsi="Trebuchet MS" w:cs="Times New Roman"/>
+          <w:bCs/>
+          <w:sz w:val="20"/>
+          <w:szCs w:val="20"/>
+        </w:rPr>
+        <w:t>and</w:t>
+      </w:r>
+      <w:r>
+        <w:rPr>
+          <w:rFonts w:ascii="Trebuchet MS" w:hAnsi="Trebuchet MS" w:cs="Times New Roman"/>
+          <w:bCs/>
+          <w:sz w:val="20"/>
+          <w:szCs w:val="20"/>
+        </w:rPr>
+        <w:t xml:space="preserve"> contribute to their societies and countries</w:t>
+      </w:r>
+      <w:r>
+        <w:rPr>
+          <w:rFonts w:ascii="Trebuchet MS" w:hAnsi="Trebuchet MS" w:cs="Times New Roman"/>
+          <w:bCs/>
+          <w:sz w:val="20"/>
+          <w:szCs w:val="20"/>
+        </w:rPr>
+        <w:t>. With this</w:t>
+      </w:r>
+      <w:r>
+        <w:rPr>
+          <w:rFonts w:ascii="Trebuchet MS" w:hAnsi="Trebuchet MS" w:cs="Times New Roman"/>
+          <w:bCs/>
+          <w:sz w:val="20"/>
+          <w:szCs w:val="20"/>
+        </w:rPr>
+        <w:t xml:space="preserve"> inspiring </w:t>
+      </w:r>
+      <w:r>
+        <w:rPr>
+          <w:rFonts w:ascii="Trebuchet MS" w:hAnsi="Trebuchet MS" w:cs="Times New Roman"/>
+          <w:bCs/>
+          <w:sz w:val="20"/>
+          <w:szCs w:val="20"/>
+        </w:rPr>
+        <w:t>“</w:t>
+      </w:r>
+      <w:r>
+        <w:rPr>
+          <w:rFonts w:ascii="Trebuchet MS" w:hAnsi="Trebuchet MS" w:cs="Times New Roman"/>
+          <w:bCs/>
+          <w:sz w:val="20"/>
+          <w:szCs w:val="20"/>
+        </w:rPr>
+        <w:t xml:space="preserve">chain </w:t>
+      </w:r>
+      <w:r>
+        <w:rPr>
+          <w:rFonts w:ascii="Trebuchet MS" w:hAnsi="Trebuchet MS" w:cs="Times New Roman"/>
+          <w:bCs/>
+          <w:sz w:val="20"/>
+          <w:szCs w:val="20"/>
+        </w:rPr>
+        <w:t>reaction”</w:t>
+      </w:r>
+      <w:r>
+        <w:rPr>
+          <w:rFonts w:ascii="Trebuchet MS" w:hAnsi="Trebuchet MS" w:cs="Times New Roman"/>
+          <w:bCs/>
+          <w:sz w:val="20"/>
+          <w:szCs w:val="20"/>
+        </w:rPr>
+        <w:t>,</w:t>
+      </w:r>
+      <w:r>
+        <w:rPr>
+          <w:rFonts w:ascii="Trebuchet MS" w:hAnsi="Trebuchet MS" w:cs="Times New Roman"/>
+          <w:bCs/>
+          <w:sz w:val="20"/>
+          <w:szCs w:val="20"/>
+        </w:rPr>
+        <w:t xml:space="preserve"> </w:t>
+      </w:r>
+      <w:r>
+        <w:rPr>
+          <w:rFonts w:ascii="Trebuchet MS" w:hAnsi="Trebuchet MS" w:cs="Times New Roman"/>
+          <w:bCs/>
+          <w:sz w:val="20"/>
+          <w:szCs w:val="20"/>
+        </w:rPr>
+        <w:t>changing</w:t>
+      </w:r>
+      <w:r>
+        <w:rPr>
+          <w:rFonts w:ascii="Trebuchet MS" w:hAnsi="Trebuchet MS" w:cs="Times New Roman"/>
+          <w:bCs/>
+          <w:sz w:val="20"/>
+          <w:szCs w:val="20"/>
+        </w:rPr>
+        <w:t xml:space="preserve"> the world</w:t>
+      </w:r>
+      <w:r>
+        <w:rPr>
+          <w:rFonts w:ascii="Trebuchet MS" w:hAnsi="Trebuchet MS" w:cs="Times New Roman"/>
+          <w:bCs/>
+          <w:sz w:val="20"/>
+          <w:szCs w:val="20"/>
+        </w:rPr>
+        <w:t xml:space="preserve"> </w:t>
+      </w:r>
+      <w:r>
+        <w:rPr>
+          <w:rFonts w:ascii="Trebuchet MS" w:hAnsi="Trebuchet MS" w:cs="Times New Roman"/>
+          <w:bCs/>
+          <w:sz w:val="20"/>
+          <w:szCs w:val="20"/>
+        </w:rPr>
+        <w:t>t</w:t>
+      </w:r>
+      <w:r>
+        <w:rPr>
+          <w:rFonts w:ascii="Trebuchet MS" w:hAnsi="Trebuchet MS" w:cs="Times New Roman"/>
+          <w:bCs/>
+          <w:sz w:val="20"/>
+          <w:szCs w:val="20"/>
+        </w:rPr>
+        <w:t xml:space="preserve">o </w:t>
+      </w:r>
+      <w:r>
+        <w:rPr>
+          <w:rFonts w:ascii="Trebuchet MS" w:hAnsi="Trebuchet MS" w:cs="Times New Roman"/>
+          <w:bCs/>
+          <w:sz w:val="20"/>
+          <w:szCs w:val="20"/>
+        </w:rPr>
+        <w:t>a better place to live</w:t>
+      </w:r>
+      <w:r>
+        <w:rPr>
+          <w:rFonts w:ascii="Trebuchet MS" w:hAnsi="Trebuchet MS" w:cs="Times New Roman"/>
+          <w:bCs/>
+          <w:sz w:val="20"/>
+          <w:szCs w:val="20"/>
+        </w:rPr>
+        <w:t xml:space="preserve"> un</w:t>
+      </w:r>
+      <w:r>
+        <w:rPr>
+          <w:rFonts w:ascii="Trebuchet MS" w:hAnsi="Trebuchet MS" w:cs="Times New Roman"/>
+          <w:bCs/>
+          <w:sz w:val="20"/>
+          <w:szCs w:val="20"/>
+        </w:rPr>
+        <w:t xml:space="preserve">der the shadow of </w:t>
+      </w:r>
+      <w:r>
+        <w:rPr>
+          <w:rFonts w:ascii="Trebuchet MS" w:hAnsi="Trebuchet MS" w:cs="Times New Roman"/>
+          <w:bCs/>
+          <w:sz w:val="20"/>
+          <w:szCs w:val="20"/>
+        </w:rPr>
+        <w:t xml:space="preserve">quality </w:t>
+      </w:r>
+      <w:r>
+        <w:rPr>
+          <w:rFonts w:ascii="Trebuchet MS" w:hAnsi="Trebuchet MS" w:cs="Times New Roman"/>
+          <w:bCs/>
+          <w:sz w:val="20"/>
+          <w:szCs w:val="20"/>
+        </w:rPr>
+        <w:t>education</w:t>
       </w:r>
       <w:r>
         <w:rPr>
@@ -7941,251 +8333,20 @@
           <w:sz w:val="20"/>
           <w:szCs w:val="20"/>
         </w:rPr>
-        <w:t>my students</w:t>
-      </w:r>
-      <w:r>
-        <w:rPr>
-          <w:rFonts w:ascii="Trebuchet MS" w:hAnsi="Trebuchet MS" w:cs="Times New Roman"/>
-          <w:bCs/>
-          <w:sz w:val="20"/>
-          <w:szCs w:val="20"/>
-        </w:rPr>
-        <w:t xml:space="preserve"> c</w:t>
-      </w:r>
-      <w:r>
-        <w:rPr>
-          <w:rFonts w:ascii="Trebuchet MS" w:hAnsi="Trebuchet MS" w:cs="Times New Roman"/>
-          <w:bCs/>
-          <w:sz w:val="20"/>
-          <w:szCs w:val="20"/>
-        </w:rPr>
-        <w:t>an</w:t>
-      </w:r>
-      <w:r>
-        <w:rPr>
-          <w:rFonts w:ascii="Trebuchet MS" w:hAnsi="Trebuchet MS" w:cs="Times New Roman"/>
-          <w:bCs/>
-          <w:sz w:val="20"/>
-          <w:szCs w:val="20"/>
-        </w:rPr>
-        <w:t xml:space="preserve"> also </w:t>
-      </w:r>
-      <w:r>
-        <w:rPr>
-          <w:rFonts w:ascii="Trebuchet MS" w:hAnsi="Trebuchet MS" w:cs="Times New Roman"/>
-          <w:bCs/>
-          <w:sz w:val="20"/>
-          <w:szCs w:val="20"/>
-        </w:rPr>
-        <w:t>spread</w:t>
-      </w:r>
-      <w:r>
-        <w:rPr>
-          <w:rFonts w:ascii="Trebuchet MS" w:hAnsi="Trebuchet MS" w:cs="Times New Roman"/>
-          <w:bCs/>
-          <w:sz w:val="20"/>
-          <w:szCs w:val="20"/>
-        </w:rPr>
-        <w:t xml:space="preserve"> the light to other</w:t>
-      </w:r>
-      <w:r>
-        <w:rPr>
-          <w:rFonts w:ascii="Trebuchet MS" w:hAnsi="Trebuchet MS" w:cs="Times New Roman"/>
-          <w:bCs/>
-          <w:sz w:val="20"/>
-          <w:szCs w:val="20"/>
-        </w:rPr>
-        <w:t xml:space="preserve"> people</w:t>
-      </w:r>
-      <w:r>
-        <w:rPr>
-          <w:rFonts w:ascii="Trebuchet MS" w:hAnsi="Trebuchet MS" w:cs="Times New Roman"/>
-          <w:bCs/>
-          <w:sz w:val="20"/>
-          <w:szCs w:val="20"/>
-        </w:rPr>
-        <w:t xml:space="preserve"> </w:t>
-      </w:r>
-      <w:r>
-        <w:rPr>
-          <w:rFonts w:ascii="Trebuchet MS" w:hAnsi="Trebuchet MS" w:cs="Times New Roman"/>
-          <w:bCs/>
-          <w:sz w:val="20"/>
-          <w:szCs w:val="20"/>
-        </w:rPr>
-        <w:t>as well as</w:t>
-      </w:r>
-      <w:r>
-        <w:rPr>
-          <w:rFonts w:ascii="Trebuchet MS" w:hAnsi="Trebuchet MS" w:cs="Times New Roman"/>
-          <w:bCs/>
-          <w:sz w:val="20"/>
-          <w:szCs w:val="20"/>
-        </w:rPr>
-        <w:t xml:space="preserve"> contribute to their societies and countries</w:t>
-      </w:r>
-      <w:r>
-        <w:rPr>
-          <w:rFonts w:ascii="Trebuchet MS" w:hAnsi="Trebuchet MS" w:cs="Times New Roman"/>
-          <w:bCs/>
-          <w:sz w:val="20"/>
-          <w:szCs w:val="20"/>
-        </w:rPr>
-        <w:t xml:space="preserve"> in future</w:t>
-      </w:r>
-      <w:r>
-        <w:rPr>
-          <w:rFonts w:ascii="Trebuchet MS" w:hAnsi="Trebuchet MS" w:cs="Times New Roman"/>
-          <w:bCs/>
-          <w:sz w:val="20"/>
-          <w:szCs w:val="20"/>
-        </w:rPr>
-        <w:t>. With this</w:t>
-      </w:r>
-      <w:r>
-        <w:rPr>
-          <w:rFonts w:ascii="Trebuchet MS" w:hAnsi="Trebuchet MS" w:cs="Times New Roman"/>
-          <w:bCs/>
-          <w:sz w:val="20"/>
-          <w:szCs w:val="20"/>
-        </w:rPr>
-        <w:t xml:space="preserve"> inspiring </w:t>
-      </w:r>
-      <w:r>
-        <w:rPr>
-          <w:rFonts w:ascii="Trebuchet MS" w:hAnsi="Trebuchet MS" w:cs="Times New Roman"/>
-          <w:bCs/>
-          <w:sz w:val="20"/>
-          <w:szCs w:val="20"/>
-        </w:rPr>
-        <w:t>“</w:t>
-      </w:r>
-      <w:r>
-        <w:rPr>
-          <w:rFonts w:ascii="Trebuchet MS" w:hAnsi="Trebuchet MS" w:cs="Times New Roman"/>
-          <w:bCs/>
-          <w:sz w:val="20"/>
-          <w:szCs w:val="20"/>
-        </w:rPr>
-        <w:t xml:space="preserve">chain </w:t>
-      </w:r>
-      <w:r>
-        <w:rPr>
-          <w:rFonts w:ascii="Trebuchet MS" w:hAnsi="Trebuchet MS" w:cs="Times New Roman"/>
-          <w:bCs/>
-          <w:sz w:val="20"/>
-          <w:szCs w:val="20"/>
-        </w:rPr>
-        <w:t>reaction”</w:t>
-      </w:r>
-      <w:r>
-        <w:rPr>
-          <w:rFonts w:ascii="Trebuchet MS" w:hAnsi="Trebuchet MS" w:cs="Times New Roman"/>
-          <w:bCs/>
-          <w:sz w:val="20"/>
-          <w:szCs w:val="20"/>
-        </w:rPr>
-        <w:t>,</w:t>
-      </w:r>
-      <w:r>
-        <w:rPr>
-          <w:rFonts w:ascii="Trebuchet MS" w:hAnsi="Trebuchet MS" w:cs="Times New Roman"/>
-          <w:bCs/>
-          <w:sz w:val="20"/>
-          <w:szCs w:val="20"/>
-        </w:rPr>
-        <w:t xml:space="preserve"> </w:t>
-      </w:r>
-      <w:r>
-        <w:rPr>
-          <w:rFonts w:ascii="Trebuchet MS" w:hAnsi="Trebuchet MS" w:cs="Times New Roman"/>
-          <w:bCs/>
-          <w:sz w:val="20"/>
-          <w:szCs w:val="20"/>
-        </w:rPr>
-        <w:t>changing</w:t>
-      </w:r>
-      <w:r>
-        <w:rPr>
-          <w:rFonts w:ascii="Trebuchet MS" w:hAnsi="Trebuchet MS" w:cs="Times New Roman"/>
-          <w:bCs/>
-          <w:sz w:val="20"/>
-          <w:szCs w:val="20"/>
-        </w:rPr>
-        <w:t xml:space="preserve"> the world</w:t>
-      </w:r>
-      <w:r>
-        <w:rPr>
-          <w:rFonts w:ascii="Trebuchet MS" w:hAnsi="Trebuchet MS" w:cs="Times New Roman"/>
-          <w:bCs/>
-          <w:sz w:val="20"/>
-          <w:szCs w:val="20"/>
-        </w:rPr>
-        <w:t xml:space="preserve"> </w:t>
-      </w:r>
-      <w:r>
-        <w:rPr>
-          <w:rFonts w:ascii="Trebuchet MS" w:hAnsi="Trebuchet MS" w:cs="Times New Roman"/>
-          <w:bCs/>
-          <w:sz w:val="20"/>
-          <w:szCs w:val="20"/>
-        </w:rPr>
-        <w:t>t</w:t>
-      </w:r>
-      <w:r>
-        <w:rPr>
-          <w:rFonts w:ascii="Trebuchet MS" w:hAnsi="Trebuchet MS" w:cs="Times New Roman"/>
-          <w:bCs/>
-          <w:sz w:val="20"/>
-          <w:szCs w:val="20"/>
-        </w:rPr>
-        <w:t xml:space="preserve">o </w:t>
-      </w:r>
-      <w:r>
-        <w:rPr>
-          <w:rFonts w:ascii="Trebuchet MS" w:hAnsi="Trebuchet MS" w:cs="Times New Roman"/>
-          <w:bCs/>
-          <w:sz w:val="20"/>
-          <w:szCs w:val="20"/>
-        </w:rPr>
-        <w:t>a better place to live</w:t>
-      </w:r>
-      <w:r>
-        <w:rPr>
-          <w:rFonts w:ascii="Trebuchet MS" w:hAnsi="Trebuchet MS" w:cs="Times New Roman"/>
-          <w:bCs/>
-          <w:sz w:val="20"/>
-          <w:szCs w:val="20"/>
-        </w:rPr>
-        <w:t xml:space="preserve"> un</w:t>
-      </w:r>
-      <w:r>
-        <w:rPr>
-          <w:rFonts w:ascii="Trebuchet MS" w:hAnsi="Trebuchet MS" w:cs="Times New Roman"/>
-          <w:bCs/>
-          <w:sz w:val="20"/>
-          <w:szCs w:val="20"/>
-        </w:rPr>
-        <w:t xml:space="preserve">der the shadow of </w:t>
-      </w:r>
-      <w:r>
-        <w:rPr>
-          <w:rFonts w:ascii="Trebuchet MS" w:hAnsi="Trebuchet MS" w:cs="Times New Roman"/>
-          <w:bCs/>
-          <w:sz w:val="20"/>
-          <w:szCs w:val="20"/>
-        </w:rPr>
-        <w:t xml:space="preserve">quality </w:t>
-      </w:r>
-      <w:r>
-        <w:rPr>
-          <w:rFonts w:ascii="Trebuchet MS" w:hAnsi="Trebuchet MS" w:cs="Times New Roman"/>
-          <w:bCs/>
-          <w:sz w:val="20"/>
-          <w:szCs w:val="20"/>
-        </w:rPr>
-        <w:t>education</w:t>
-      </w:r>
+        <w:t xml:space="preserve">aligned with the </w:t>
+      </w:r>
+      <w:hyperlink r:id="rId13" w:history="1">
+        <w:r>
+          <w:rPr>
+            <w:rStyle w:val="Hyperlink"/>
+            <w:rFonts w:ascii="Trebuchet MS" w:hAnsi="Trebuchet MS" w:cs="Times New Roman"/>
+            <w:bCs/>
+            <w:sz w:val="20"/>
+            <w:szCs w:val="20"/>
+          </w:rPr>
+          <w:t>United Nations Sustainable Development Goal 4</w:t>
+        </w:r>
+      </w:hyperlink>
       <w:r>
         <w:rPr>
           <w:rFonts w:ascii="Trebuchet MS" w:hAnsi="Trebuchet MS" w:cs="Times New Roman"/>
@@ -8194,42 +8355,6 @@
           <w:szCs w:val="20"/>
         </w:rPr>
         <w:t xml:space="preserve">, </w:t>
-      </w:r>
-      <w:r>
-        <w:rPr>
-          <w:rFonts w:ascii="Trebuchet MS" w:hAnsi="Trebuchet MS" w:cs="Times New Roman"/>
-          <w:bCs/>
-          <w:sz w:val="20"/>
-          <w:szCs w:val="20"/>
-        </w:rPr>
-        <w:t>aligned with the United Nations Sustainable D</w:t>
-      </w:r>
-      <w:r>
-        <w:rPr>
-          <w:rFonts w:ascii="Trebuchet MS" w:hAnsi="Trebuchet MS" w:cs="Times New Roman"/>
-          <w:bCs/>
-          <w:sz w:val="20"/>
-          <w:szCs w:val="20"/>
-        </w:rPr>
-        <w:t>evelopment</w:t>
-      </w:r>
-      <w:r>
-        <w:rPr>
-          <w:rFonts w:ascii="Trebuchet MS" w:hAnsi="Trebuchet MS" w:cs="Times New Roman"/>
-          <w:bCs/>
-          <w:sz w:val="20"/>
-          <w:szCs w:val="20"/>
-        </w:rPr>
-        <w:t xml:space="preserve"> </w:t>
-      </w:r>
-      <w:r>
-        <w:rPr>
-          <w:rFonts w:ascii="Trebuchet MS" w:hAnsi="Trebuchet MS" w:cs="Times New Roman"/>
-          <w:bCs/>
-          <w:sz w:val="20"/>
-          <w:szCs w:val="20"/>
-        </w:rPr>
-        <w:t xml:space="preserve">Goal 4, </w:t>
       </w:r>
       <w:r>
         <w:rPr>

</xml_diff>